<commit_message>
Direct support for neopixels
</commit_message>
<xml_diff>
--- a/Docs/Usage Instructions.docx
+++ b/Docs/Usage Instructions.docx
@@ -1553,7 +1553,6 @@
         </w:rPr>
         <w:t xml:space="preserve">IMPORTANT: The Controller App will not load unless the controller </w:t>
       </w:r>
-      <w:proofErr w:type="spellStart"/>
       <w:proofErr w:type="gramStart"/>
       <w:r>
         <w:rPr>
@@ -1563,7 +1562,6 @@
         </w:rPr>
         <w:t>Micro:bit</w:t>
       </w:r>
-      <w:proofErr w:type="spellEnd"/>
       <w:proofErr w:type="gramEnd"/>
       <w:r>
         <w:rPr>
@@ -2410,89 +2408,7 @@
         <mc:AlternateContent>
           <mc:Choice Requires="wps">
             <w:drawing>
-              <wp:anchor distT="0" distB="0" distL="114300" distR="114300" simplePos="0" relativeHeight="251677696" behindDoc="0" locked="0" layoutInCell="1" allowOverlap="1" wp14:anchorId="6F05F05B" wp14:editId="75C4923C">
-                <wp:simplePos x="0" y="0"/>
-                <wp:positionH relativeFrom="column">
-                  <wp:posOffset>409574</wp:posOffset>
-                </wp:positionH>
-                <wp:positionV relativeFrom="paragraph">
-                  <wp:posOffset>1315720</wp:posOffset>
-                </wp:positionV>
-                <wp:extent cx="2124075" cy="990600"/>
-                <wp:effectExtent l="19050" t="19050" r="28575" b="19050"/>
-                <wp:wrapNone/>
-                <wp:docPr id="1553321654" name="Rectangle 6"/>
-                <wp:cNvGraphicFramePr/>
-                <a:graphic xmlns:a="http://schemas.openxmlformats.org/drawingml/2006/main">
-                  <a:graphicData uri="http://schemas.microsoft.com/office/word/2010/wordprocessingShape">
-                    <wps:wsp>
-                      <wps:cNvSpPr/>
-                      <wps:spPr>
-                        <a:xfrm>
-                          <a:off x="0" y="0"/>
-                          <a:ext cx="2124075" cy="990600"/>
-                        </a:xfrm>
-                        <a:prstGeom prst="rect">
-                          <a:avLst/>
-                        </a:prstGeom>
-                        <a:noFill/>
-                        <a:ln w="28575">
-                          <a:solidFill>
-                            <a:schemeClr val="tx1"/>
-                          </a:solidFill>
-                        </a:ln>
-                      </wps:spPr>
-                      <wps:style>
-                        <a:lnRef idx="2">
-                          <a:schemeClr val="accent1">
-                            <a:shade val="15000"/>
-                          </a:schemeClr>
-                        </a:lnRef>
-                        <a:fillRef idx="1">
-                          <a:schemeClr val="accent1"/>
-                        </a:fillRef>
-                        <a:effectRef idx="0">
-                          <a:schemeClr val="accent1"/>
-                        </a:effectRef>
-                        <a:fontRef idx="minor">
-                          <a:schemeClr val="lt1"/>
-                        </a:fontRef>
-                      </wps:style>
-                      <wps:bodyPr rot="0" spcFirstLastPara="0" vertOverflow="overflow" horzOverflow="overflow" vert="horz" wrap="square" lIns="91440" tIns="45720" rIns="91440" bIns="45720" numCol="1" spcCol="0" rtlCol="0" fromWordArt="0" anchor="ctr" anchorCtr="0" forceAA="0" compatLnSpc="1">
-                        <a:prstTxWarp prst="textNoShape">
-                          <a:avLst/>
-                        </a:prstTxWarp>
-                        <a:noAutofit/>
-                      </wps:bodyPr>
-                    </wps:wsp>
-                  </a:graphicData>
-                </a:graphic>
-                <wp14:sizeRelH relativeFrom="margin">
-                  <wp14:pctWidth>0</wp14:pctWidth>
-                </wp14:sizeRelH>
-                <wp14:sizeRelV relativeFrom="margin">
-                  <wp14:pctHeight>0</wp14:pctHeight>
-                </wp14:sizeRelV>
-              </wp:anchor>
-            </w:drawing>
-          </mc:Choice>
-          <mc:Fallback>
-            <w:pict>
-              <v:rect w14:anchorId="3D6CEA06" id="Rectangle 6" o:spid="_x0000_s1026" style="position:absolute;margin-left:32.25pt;margin-top:103.6pt;width:167.25pt;height:78pt;z-index:251677696;visibility:visible;mso-wrap-style:square;mso-width-percent:0;mso-height-percent:0;mso-wrap-distance-left:9pt;mso-wrap-distance-top:0;mso-wrap-distance-right:9pt;mso-wrap-distance-bottom:0;mso-position-horizontal:absolute;mso-position-horizontal-relative:text;mso-position-vertical:absolute;mso-position-vertical-relative:text;mso-width-percent:0;mso-height-percent:0;mso-width-relative:margin;mso-height-relative:margin;v-text-anchor:middle" o:gfxdata="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" filled="f" strokecolor="black [3213]" strokeweight="2.25pt"/>
-            </w:pict>
-          </mc:Fallback>
-        </mc:AlternateContent>
-      </w:r>
-      <w:r>
-        <w:rPr>
-          <w:noProof/>
-          <w:sz w:val="28"/>
-          <w:szCs w:val="28"/>
-        </w:rPr>
-        <mc:AlternateContent>
-          <mc:Choice Requires="wps">
-            <w:drawing>
-              <wp:anchor distT="0" distB="0" distL="114300" distR="114300" simplePos="0" relativeHeight="251673600" behindDoc="0" locked="0" layoutInCell="1" allowOverlap="1" wp14:anchorId="592E0B7C" wp14:editId="72A2AE11">
+              <wp:anchor distT="0" distB="0" distL="114300" distR="114300" simplePos="0" relativeHeight="251673600" behindDoc="0" locked="0" layoutInCell="1" allowOverlap="1" wp14:anchorId="592E0B7C" wp14:editId="03C4350E">
                 <wp:simplePos x="0" y="0"/>
                 <wp:positionH relativeFrom="column">
                   <wp:posOffset>2600325</wp:posOffset>
@@ -2560,7 +2476,7 @@
           </mc:Choice>
           <mc:Fallback>
             <w:pict>
-              <v:rect w14:anchorId="707FCCAC" id="Rectangle 6" o:spid="_x0000_s1026" style="position:absolute;margin-left:204.75pt;margin-top:122.35pt;width:210pt;height:60.75pt;z-index:251673600;visibility:visible;mso-wrap-style:square;mso-width-percent:0;mso-height-percent:0;mso-wrap-distance-left:9pt;mso-wrap-distance-top:0;mso-wrap-distance-right:9pt;mso-wrap-distance-bottom:0;mso-position-horizontal:absolute;mso-position-horizontal-relative:text;mso-position-vertical:absolute;mso-position-vertical-relative:text;mso-width-percent:0;mso-height-percent:0;mso-width-relative:margin;mso-height-relative:margin;v-text-anchor:middle" o:gfxdata="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" filled="f" strokecolor="black [3213]" strokeweight="2.25pt"/>
+              <v:rect w14:anchorId="50DDD168" id="Rectangle 6" o:spid="_x0000_s1026" style="position:absolute;margin-left:204.75pt;margin-top:122.35pt;width:210pt;height:60.75pt;z-index:251673600;visibility:visible;mso-wrap-style:square;mso-width-percent:0;mso-height-percent:0;mso-wrap-distance-left:9pt;mso-wrap-distance-top:0;mso-wrap-distance-right:9pt;mso-wrap-distance-bottom:0;mso-position-horizontal:absolute;mso-position-horizontal-relative:text;mso-position-vertical:absolute;mso-position-vertical-relative:text;mso-width-percent:0;mso-height-percent:0;mso-width-relative:margin;mso-height-relative:margin;v-text-anchor:middle" o:gfxdata="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" filled="f" strokecolor="black [3213]" strokeweight="2.25pt"/>
             </w:pict>
           </mc:Fallback>
         </mc:AlternateContent>
@@ -3066,6 +2982,88 @@
           <w:szCs w:val="28"/>
         </w:rPr>
       </w:pPr>
+      <w:r>
+        <w:rPr>
+          <w:noProof/>
+          <w:sz w:val="28"/>
+          <w:szCs w:val="28"/>
+        </w:rPr>
+        <mc:AlternateContent>
+          <mc:Choice Requires="wps">
+            <w:drawing>
+              <wp:anchor distT="0" distB="0" distL="114300" distR="114300" simplePos="0" relativeHeight="251677696" behindDoc="0" locked="0" layoutInCell="1" allowOverlap="1" wp14:anchorId="6F05F05B" wp14:editId="58D4BF93">
+                <wp:simplePos x="0" y="0"/>
+                <wp:positionH relativeFrom="column">
+                  <wp:posOffset>408940</wp:posOffset>
+                </wp:positionH>
+                <wp:positionV relativeFrom="paragraph">
+                  <wp:posOffset>247650</wp:posOffset>
+                </wp:positionV>
+                <wp:extent cx="2124075" cy="990600"/>
+                <wp:effectExtent l="19050" t="19050" r="28575" b="19050"/>
+                <wp:wrapNone/>
+                <wp:docPr id="1553321654" name="Rectangle 6"/>
+                <wp:cNvGraphicFramePr/>
+                <a:graphic xmlns:a="http://schemas.openxmlformats.org/drawingml/2006/main">
+                  <a:graphicData uri="http://schemas.microsoft.com/office/word/2010/wordprocessingShape">
+                    <wps:wsp>
+                      <wps:cNvSpPr/>
+                      <wps:spPr>
+                        <a:xfrm>
+                          <a:off x="0" y="0"/>
+                          <a:ext cx="2124075" cy="990600"/>
+                        </a:xfrm>
+                        <a:prstGeom prst="rect">
+                          <a:avLst/>
+                        </a:prstGeom>
+                        <a:noFill/>
+                        <a:ln w="28575">
+                          <a:solidFill>
+                            <a:schemeClr val="tx1"/>
+                          </a:solidFill>
+                        </a:ln>
+                      </wps:spPr>
+                      <wps:style>
+                        <a:lnRef idx="2">
+                          <a:schemeClr val="accent1">
+                            <a:shade val="15000"/>
+                          </a:schemeClr>
+                        </a:lnRef>
+                        <a:fillRef idx="1">
+                          <a:schemeClr val="accent1"/>
+                        </a:fillRef>
+                        <a:effectRef idx="0">
+                          <a:schemeClr val="accent1"/>
+                        </a:effectRef>
+                        <a:fontRef idx="minor">
+                          <a:schemeClr val="lt1"/>
+                        </a:fontRef>
+                      </wps:style>
+                      <wps:bodyPr rot="0" spcFirstLastPara="0" vertOverflow="overflow" horzOverflow="overflow" vert="horz" wrap="square" lIns="91440" tIns="45720" rIns="91440" bIns="45720" numCol="1" spcCol="0" rtlCol="0" fromWordArt="0" anchor="ctr" anchorCtr="0" forceAA="0" compatLnSpc="1">
+                        <a:prstTxWarp prst="textNoShape">
+                          <a:avLst/>
+                        </a:prstTxWarp>
+                        <a:noAutofit/>
+                      </wps:bodyPr>
+                    </wps:wsp>
+                  </a:graphicData>
+                </a:graphic>
+                <wp14:sizeRelH relativeFrom="margin">
+                  <wp14:pctWidth>0</wp14:pctWidth>
+                </wp14:sizeRelH>
+                <wp14:sizeRelV relativeFrom="margin">
+                  <wp14:pctHeight>0</wp14:pctHeight>
+                </wp14:sizeRelV>
+              </wp:anchor>
+            </w:drawing>
+          </mc:Choice>
+          <mc:Fallback>
+            <w:pict>
+              <v:rect w14:anchorId="4C60005F" id="Rectangle 6" o:spid="_x0000_s1026" style="position:absolute;margin-left:32.2pt;margin-top:19.5pt;width:167.25pt;height:78pt;z-index:251677696;visibility:visible;mso-wrap-style:square;mso-width-percent:0;mso-height-percent:0;mso-wrap-distance-left:9pt;mso-wrap-distance-top:0;mso-wrap-distance-right:9pt;mso-wrap-distance-bottom:0;mso-position-horizontal:absolute;mso-position-horizontal-relative:text;mso-position-vertical:absolute;mso-position-vertical-relative:text;mso-width-percent:0;mso-height-percent:0;mso-width-relative:margin;mso-height-relative:margin;v-text-anchor:middle" o:gfxdata="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" filled="f" strokecolor="black [3213]" strokeweight="2.25pt"/>
+            </w:pict>
+          </mc:Fallback>
+        </mc:AlternateContent>
+      </w:r>
     </w:p>
     <w:p>
       <w:pPr>
@@ -4366,10 +4364,7 @@
                         <w:txbxContent>
                           <w:p>
                             <w:r>
-                              <w:t xml:space="preserve">Send the displayed team configuration to the controller </w:t>
-                            </w:r>
-                            <w:r>
-                              <w:t>Micro:bit, which starts the system.</w:t>
+                              <w:t>Send the displayed team configuration to the controller Micro:bit, which starts the system.</w:t>
                             </w:r>
                             <w:r>
                               <w:t xml:space="preserve"> No changes will be saved unless this button is pressed.</w:t>
@@ -6195,7 +6190,7 @@
           <w:szCs w:val="28"/>
         </w:rPr>
         <w:drawing>
-          <wp:inline distT="0" distB="0" distL="0" distR="0" wp14:anchorId="39491D6C" wp14:editId="7DF9202B">
+          <wp:inline distT="0" distB="0" distL="0" distR="0" wp14:anchorId="39491D6C" wp14:editId="74C659D1">
             <wp:extent cx="3238500" cy="1956519"/>
             <wp:effectExtent l="0" t="0" r="0" b="5715"/>
             <wp:docPr id="536990822" name="Picture 3" descr="Buzzer System"/>
@@ -7096,7 +7091,6 @@
         </w:rPr>
         <w:t xml:space="preserve">new configuration to the controller </w:t>
       </w:r>
-      <w:proofErr w:type="spellStart"/>
       <w:proofErr w:type="gramStart"/>
       <w:r>
         <w:rPr>
@@ -7105,7 +7099,6 @@
         </w:rPr>
         <w:t>Micro:bit</w:t>
       </w:r>
-      <w:proofErr w:type="spellEnd"/>
       <w:proofErr w:type="gramEnd"/>
       <w:r>
         <w:rPr>
@@ -7621,21 +7614,7 @@
           <w:sz w:val="28"/>
           <w:szCs w:val="28"/>
         </w:rPr>
-        <w:t xml:space="preserve">If you create a colour palette that you want to save, click the “Save </w:t>
-      </w:r>
-      <w:r>
-        <w:rPr>
-          <w:sz w:val="28"/>
-          <w:szCs w:val="28"/>
-        </w:rPr>
-        <w:t>to Database</w:t>
-      </w:r>
-      <w:r>
-        <w:rPr>
-          <w:sz w:val="28"/>
-          <w:szCs w:val="28"/>
-        </w:rPr>
-        <w:t>” button. Enter the name you want to give it in the popup, and press submit.</w:t>
+        <w:t>If you create a colour palette that you want to save, click the “Save to Database” button. Enter the name you want to give it in the popup, and press submit.</w:t>
       </w:r>
     </w:p>
     <w:p>

</xml_diff>